<commit_message>
Added meeting minutes 18/04/18
</commit_message>
<xml_diff>
--- a/Management/Meeting Minutes/Meeting Minutes - Week 9 - 2.docx
+++ b/Management/Meeting Minutes/Meeting Minutes - Week 9 - 2.docx
@@ -95,7 +95,7 @@
         <w:jc w:val="center"/>
       </w:pPr>
       <w:r>
-        <w:t>8:00</w:t>
+        <w:t>10:30</w:t>
       </w:r>
       <w:r>
         <w:t xml:space="preserve"> – </w:t>
@@ -110,8 +110,10 @@
         <w:t>:</w:t>
       </w:r>
       <w:r>
-        <w:t>3</w:t>
-      </w:r>
+        <w:t>0</w:t>
+      </w:r>
+      <w:bookmarkStart w:id="0" w:name="_GoBack"/>
+      <w:bookmarkEnd w:id="0"/>
       <w:r>
         <w:t>0</w:t>
       </w:r>
@@ -1201,8 +1203,6 @@
       <w:r>
         <w:t>8:00</w:t>
       </w:r>
-      <w:bookmarkStart w:id="0" w:name="_GoBack"/>
-      <w:bookmarkEnd w:id="0"/>
       <w:r>
         <w:t>AM.  Please let me know as soon as possible if you are unable to make this meeting or if you have any issues with any of your tasks.</w:t>
       </w:r>

</xml_diff>